<commit_message>
Ultimos detalles y documentacion
</commit_message>
<xml_diff>
--- a/doc/Entrega 2.docx
+++ b/doc/Entrega 2.docx
@@ -624,6 +624,68 @@
     </w:p>
     <w:p>
       <w:pPr>
+        <w:ind w:left="-1134"/>
+        <w:rPr>
+          <w:rFonts w:ascii="Calibri" w:hAnsi="Calibri"/>
+        </w:rPr>
+      </w:pPr>
+      <w:r>
+        <w:rPr>
+          <w:rFonts w:ascii="Calibri" w:hAnsi="Calibri"/>
+          <w:noProof/>
+        </w:rPr>
+        <w:drawing>
+          <wp:inline distT="0" distB="0" distL="0" distR="0">
+            <wp:extent cx="6924675" cy="6838950"/>
+            <wp:effectExtent l="0" t="0" r="9525" b="0"/>
+            <wp:docPr id="4" name="Imagen 4"/>
+            <wp:cNvGraphicFramePr>
+              <a:graphicFrameLocks xmlns:a="http://schemas.openxmlformats.org/drawingml/2006/main" noChangeAspect="1"/>
+            </wp:cNvGraphicFramePr>
+            <a:graphic xmlns:a="http://schemas.openxmlformats.org/drawingml/2006/main">
+              <a:graphicData uri="http://schemas.openxmlformats.org/drawingml/2006/picture">
+                <pic:pic xmlns:pic="http://schemas.openxmlformats.org/drawingml/2006/picture">
+                  <pic:nvPicPr>
+                    <pic:cNvPr id="0" name="Picture 2"/>
+                    <pic:cNvPicPr>
+                      <a:picLocks noChangeAspect="1" noChangeArrowheads="1"/>
+                    </pic:cNvPicPr>
+                  </pic:nvPicPr>
+                  <pic:blipFill>
+                    <a:blip r:embed="rId6">
+                      <a:extLst>
+                        <a:ext uri="{28A0092B-C50C-407E-A947-70E740481C1C}">
+                          <a14:useLocalDpi xmlns:a14="http://schemas.microsoft.com/office/drawing/2010/main" val="0"/>
+                        </a:ext>
+                      </a:extLst>
+                    </a:blip>
+                    <a:srcRect/>
+                    <a:stretch>
+                      <a:fillRect/>
+                    </a:stretch>
+                  </pic:blipFill>
+                  <pic:spPr bwMode="auto">
+                    <a:xfrm>
+                      <a:off x="0" y="0"/>
+                      <a:ext cx="6923861" cy="6838146"/>
+                    </a:xfrm>
+                    <a:prstGeom prst="rect">
+                      <a:avLst/>
+                    </a:prstGeom>
+                    <a:noFill/>
+                    <a:ln>
+                      <a:noFill/>
+                    </a:ln>
+                  </pic:spPr>
+                </pic:pic>
+              </a:graphicData>
+            </a:graphic>
+          </wp:inline>
+        </w:drawing>
+      </w:r>
+    </w:p>
+    <w:p>
+      <w:pPr>
         <w:jc w:val="center"/>
         <w:rPr>
           <w:rFonts w:ascii="Calibri" w:hAnsi="Calibri"/>
@@ -633,79 +695,85 @@
     </w:p>
     <w:p>
       <w:pPr>
-        <w:ind w:left="-1134"/>
-        <w:rPr>
-          <w:rFonts w:ascii="Calibri" w:hAnsi="Calibri"/>
-          <w:sz w:val="32"/>
-        </w:rPr>
-      </w:pPr>
-      <w:r>
-        <w:rPr>
-          <w:rFonts w:ascii="Calibri" w:hAnsi="Calibri"/>
-          <w:sz w:val="32"/>
-          <w:u w:val="single"/>
-        </w:rPr>
-        <w:t>Diagrama de Clases para Filtros mediante Decor</w:t>
-      </w:r>
-      <w:r>
-        <w:rPr>
-          <w:rFonts w:ascii="Calibri" w:hAnsi="Calibri"/>
-          <w:sz w:val="32"/>
-          <w:u w:val="single"/>
-        </w:rPr>
-        <w:t>a</w:t>
-      </w:r>
-      <w:r>
-        <w:rPr>
-          <w:rFonts w:ascii="Calibri" w:hAnsi="Calibri"/>
-          <w:sz w:val="32"/>
-          <w:u w:val="single"/>
-        </w:rPr>
-        <w:t>tor</w:t>
-      </w:r>
-      <w:r>
-        <w:rPr>
-          <w:rFonts w:ascii="Calibri" w:hAnsi="Calibri"/>
-          <w:sz w:val="32"/>
-        </w:rPr>
-        <w:t>:</w:t>
-      </w:r>
-    </w:p>
-    <w:p>
-      <w:pPr>
-        <w:ind w:left="-1134"/>
+        <w:rPr>
+          <w:rFonts w:ascii="Calibri" w:hAnsi="Calibri"/>
+        </w:rPr>
+      </w:pPr>
+      <w:r>
+        <w:rPr>
+          <w:rFonts w:ascii="Calibri" w:hAnsi="Calibri"/>
+        </w:rPr>
+        <w:t>Para los nuevos requerimientos se crearon nuevas entidades. Una clase Grupo, que contiene usuarios y una interfaz Consumidor, que corresponde al comportamiento polimórfico entre un grupo y un usuario.</w:t>
+      </w:r>
+    </w:p>
+    <w:p>
+      <w:pPr>
+        <w:rPr>
+          <w:rFonts w:ascii="Calibri" w:hAnsi="Calibri"/>
+        </w:rPr>
+      </w:pPr>
+      <w:r>
+        <w:rPr>
+          <w:rFonts w:ascii="Calibri" w:hAnsi="Calibri"/>
+        </w:rPr>
+        <w:t>Se decidió que un grupo contenga usuarios y a la vez cada usuario conoce los grupos a los que pertenece, esto ayuda a resolver la pregunta si un usuario comparte un grupo con otro usuario.</w:t>
+      </w:r>
+    </w:p>
+    <w:p>
+      <w:pPr>
+        <w:rPr>
+          <w:rFonts w:ascii="Calibri" w:hAnsi="Calibri"/>
+        </w:rPr>
+      </w:pPr>
+    </w:p>
+    <w:p>
+      <w:pPr>
+        <w:rPr>
+          <w:rFonts w:ascii="Calibri" w:hAnsi="Calibri"/>
+        </w:rPr>
+      </w:pPr>
+      <w:r>
+        <w:rPr>
+          <w:rFonts w:ascii="Calibri" w:hAnsi="Calibri"/>
+        </w:rPr>
+        <w:lastRenderedPageBreak/>
+        <w:t>Para lo corresponde a Filtros, se detalla abajo como quedaría implementando el patrón Decorator.</w:t>
+      </w:r>
+    </w:p>
+    <w:p>
+      <w:pPr>
+        <w:ind w:left="-993"/>
+        <w:jc w:val="center"/>
+        <w:rPr>
+          <w:rFonts w:ascii="Calibri" w:hAnsi="Calibri"/>
+          <w:i/>
+          <w:sz w:val="32"/>
+        </w:rPr>
+      </w:pPr>
+      <w:r>
         <w:rPr>
           <w:rFonts w:ascii="Calibri" w:hAnsi="Calibri"/>
           <w:noProof/>
           <w:sz w:val="32"/>
-          <w:lang w:eastAsia="es-AR"/>
-        </w:rPr>
-      </w:pPr>
-      <w:r>
-        <w:rPr>
-          <w:rFonts w:ascii="Calibri" w:hAnsi="Calibri"/>
-          <w:noProof/>
-          <w:sz w:val="32"/>
-          <w:lang w:val="es-AR" w:eastAsia="es-AR"/>
         </w:rPr>
         <w:drawing>
-          <wp:anchor distT="0" distB="0" distL="114300" distR="114300" simplePos="0" relativeHeight="251658240" behindDoc="1" locked="0" layoutInCell="1" allowOverlap="1" wp14:anchorId="46E687A0" wp14:editId="14EDD766">
+          <wp:anchor distT="0" distB="0" distL="114300" distR="114300" simplePos="0" relativeHeight="251658240" behindDoc="1" locked="0" layoutInCell="1" allowOverlap="1" wp14:anchorId="140E2DFA" wp14:editId="7F0683D1">
             <wp:simplePos x="0" y="0"/>
             <wp:positionH relativeFrom="column">
-              <wp:posOffset>-80010</wp:posOffset>
+              <wp:posOffset>-737235</wp:posOffset>
             </wp:positionH>
             <wp:positionV relativeFrom="paragraph">
-              <wp:posOffset>250825</wp:posOffset>
+              <wp:posOffset>419100</wp:posOffset>
             </wp:positionV>
-            <wp:extent cx="5400040" cy="6595110"/>
-            <wp:effectExtent l="19050" t="19050" r="10160" b="15240"/>
+            <wp:extent cx="6705600" cy="6591300"/>
+            <wp:effectExtent l="19050" t="19050" r="19050" b="19050"/>
             <wp:wrapThrough wrapText="bothSides">
               <wp:wrapPolygon edited="0">
-                <wp:start x="-76" y="-62"/>
-                <wp:lineTo x="-76" y="21588"/>
-                <wp:lineTo x="21564" y="21588"/>
-                <wp:lineTo x="21564" y="-62"/>
-                <wp:lineTo x="-76" y="-62"/>
+                <wp:start x="-61" y="-62"/>
+                <wp:lineTo x="-61" y="21600"/>
+                <wp:lineTo x="21600" y="21600"/>
+                <wp:lineTo x="21600" y="-62"/>
+                <wp:lineTo x="-61" y="-62"/>
               </wp:wrapPolygon>
             </wp:wrapThrough>
             <wp:docPr id="1" name="0 Imagen"/>
@@ -720,7 +788,7 @@
                     <pic:cNvPicPr/>
                   </pic:nvPicPr>
                   <pic:blipFill>
-                    <a:blip r:embed="rId6">
+                    <a:blip r:embed="rId7">
                       <a:extLst>
                         <a:ext uri="{28A0092B-C50C-407E-A947-70E740481C1C}">
                           <a14:useLocalDpi xmlns:a14="http://schemas.microsoft.com/office/drawing/2010/main" val="0"/>
@@ -734,7 +802,7 @@
                   <pic:spPr>
                     <a:xfrm>
                       <a:off x="0" y="0"/>
-                      <a:ext cx="5400040" cy="6595110"/>
+                      <a:ext cx="6705600" cy="6591300"/>
                     </a:xfrm>
                     <a:prstGeom prst="rect">
                       <a:avLst/>
@@ -760,92 +828,35 @@
     </w:p>
     <w:p>
       <w:pPr>
-        <w:ind w:left="-1134"/>
-        <w:rPr>
-          <w:rFonts w:ascii="Calibri" w:hAnsi="Calibri"/>
-          <w:sz w:val="32"/>
-        </w:rPr>
-      </w:pPr>
-    </w:p>
-    <w:p>
-      <w:pPr>
-        <w:ind w:left="-1134"/>
-        <w:rPr>
-          <w:rFonts w:ascii="Calibri" w:hAnsi="Calibri"/>
-          <w:sz w:val="32"/>
-        </w:rPr>
-      </w:pPr>
-    </w:p>
-    <w:p>
-      <w:pPr>
-        <w:ind w:left="-1134"/>
-        <w:rPr>
-          <w:rFonts w:ascii="Calibri" w:hAnsi="Calibri"/>
-          <w:sz w:val="32"/>
-          <w:u w:val="single"/>
-        </w:rPr>
-      </w:pPr>
-      <w:r>
-        <w:rPr>
-          <w:rFonts w:ascii="Calibri" w:hAnsi="Calibri"/>
-          <w:sz w:val="32"/>
-          <w:u w:val="single"/>
+        <w:rPr>
+          <w:rFonts w:ascii="Calibri" w:hAnsi="Calibri"/>
+        </w:rPr>
+      </w:pPr>
+      <w:r>
+        <w:rPr>
+          <w:rFonts w:ascii="Calibri" w:hAnsi="Calibri"/>
+          <w:noProof/>
+          <w:sz w:val="32"/>
         </w:rPr>
         <w:lastRenderedPageBreak/>
-        <w:t xml:space="preserve">Diagrama de Clases para Filtro mediante </w:t>
-      </w:r>
-      <w:proofErr w:type="spellStart"/>
-      <w:r>
-        <w:rPr>
-          <w:rFonts w:ascii="Calibri" w:hAnsi="Calibri"/>
-          <w:sz w:val="32"/>
-          <w:u w:val="single"/>
-        </w:rPr>
-        <w:t>Strategy</w:t>
-      </w:r>
-      <w:proofErr w:type="spellEnd"/>
-      <w:r>
-        <w:rPr>
-          <w:rFonts w:ascii="Calibri" w:hAnsi="Calibri"/>
-          <w:sz w:val="32"/>
-          <w:u w:val="single"/>
-        </w:rPr>
-        <w:t>:</w:t>
-      </w:r>
-    </w:p>
-    <w:p>
-      <w:pPr>
-        <w:ind w:left="-1134"/>
-        <w:rPr>
-          <w:rFonts w:ascii="Calibri" w:hAnsi="Calibri"/>
-          <w:sz w:val="32"/>
-        </w:rPr>
-      </w:pPr>
-      <w:r>
-        <w:rPr>
-          <w:rFonts w:ascii="Calibri" w:hAnsi="Calibri"/>
-          <w:noProof/>
-          <w:sz w:val="32"/>
-          <w:lang w:val="es-AR" w:eastAsia="es-AR"/>
-        </w:rPr>
         <w:drawing>
           <wp:anchor distT="0" distB="0" distL="114300" distR="114300" simplePos="0" relativeHeight="251659264" behindDoc="1" locked="0" layoutInCell="1" allowOverlap="1" wp14:anchorId="666F8A4A" wp14:editId="60193809">
             <wp:simplePos x="0" y="0"/>
             <wp:positionH relativeFrom="column">
-              <wp:posOffset>24765</wp:posOffset>
+              <wp:posOffset>-785495</wp:posOffset>
             </wp:positionH>
             <wp:positionV relativeFrom="paragraph">
-              <wp:posOffset>452120</wp:posOffset>
+              <wp:posOffset>452755</wp:posOffset>
             </wp:positionV>
-            <wp:extent cx="5400040" cy="7976870"/>
-            <wp:effectExtent l="19050" t="19050" r="10160" b="24130"/>
+            <wp:extent cx="6886575" cy="7972425"/>
+            <wp:effectExtent l="19050" t="19050" r="28575" b="28575"/>
             <wp:wrapThrough wrapText="bothSides">
               <wp:wrapPolygon edited="0">
-                <wp:start x="-76" y="-52"/>
-                <wp:lineTo x="-76" y="21614"/>
-                <wp:lineTo x="21564" y="21614"/>
-                <wp:lineTo x="21564" y="-52"/>
-                <wp:lineTo x="-76" y="-52"/>
+                <wp:start x="-60" y="-52"/>
+                <wp:lineTo x="-60" y="21626"/>
+                <wp:lineTo x="21630" y="21626"/>
+                <wp:lineTo x="21630" y="-52"/>
+                <wp:lineTo x="-60" y="-52"/>
               </wp:wrapPolygon>
             </wp:wrapThrough>
             <wp:docPr id="2" name="0 Imagen"/>
@@ -860,7 +871,7 @@
                     <pic:cNvPicPr/>
                   </pic:nvPicPr>
                   <pic:blipFill>
-                    <a:blip r:embed="rId7">
+                    <a:blip r:embed="rId8">
                       <a:extLst>
                         <a:ext uri="{28A0092B-C50C-407E-A947-70E740481C1C}">
                           <a14:useLocalDpi xmlns:a14="http://schemas.microsoft.com/office/drawing/2010/main" val="0"/>
@@ -874,7 +885,7 @@
                   <pic:spPr>
                     <a:xfrm>
                       <a:off x="0" y="0"/>
-                      <a:ext cx="5400040" cy="7976870"/>
+                      <a:ext cx="6886575" cy="7972425"/>
                     </a:xfrm>
                     <a:prstGeom prst="rect">
                       <a:avLst/>
@@ -897,6 +908,1041 @@
           </wp:anchor>
         </w:drawing>
       </w:r>
+      <w:r>
+        <w:rPr>
+          <w:rFonts w:ascii="Calibri" w:hAnsi="Calibri"/>
+        </w:rPr>
+        <w:t>Se pide también desarrollar la funcionalidad con un Strategy.</w:t>
+      </w:r>
+    </w:p>
+    <w:p>
+      <w:pPr>
+        <w:rPr>
+          <w:rFonts w:ascii="Calibri" w:hAnsi="Calibri"/>
+        </w:rPr>
+      </w:pPr>
+    </w:p>
+    <w:p>
+      <w:pPr>
+        <w:rPr>
+          <w:rFonts w:ascii="Calibri" w:hAnsi="Calibri"/>
+        </w:rPr>
+      </w:pPr>
+    </w:p>
+    <w:p>
+      <w:pPr>
+        <w:rPr>
+          <w:rFonts w:ascii="Calibri" w:hAnsi="Calibri"/>
+        </w:rPr>
+      </w:pPr>
+      <w:r>
+        <w:rPr>
+          <w:rFonts w:ascii="Calibri" w:hAnsi="Calibri"/>
+        </w:rPr>
+        <w:lastRenderedPageBreak/>
+        <w:t>Se realiza una comparación entre las dos soluciones:</w:t>
+      </w:r>
+    </w:p>
+    <w:p/>
+    <w:tbl>
+      <w:tblPr>
+        <w:tblW w:w="0" w:type="auto"/>
+        <w:tblCellMar>
+          <w:top w:w="15" w:type="dxa"/>
+          <w:left w:w="15" w:type="dxa"/>
+          <w:bottom w:w="15" w:type="dxa"/>
+          <w:right w:w="15" w:type="dxa"/>
+        </w:tblCellMar>
+        <w:tblLook w:val="04A0" w:firstRow="1" w:lastRow="0" w:firstColumn="1" w:lastColumn="0" w:noHBand="0" w:noVBand="1"/>
+      </w:tblPr>
+      <w:tblGrid>
+        <w:gridCol w:w="2370"/>
+        <w:gridCol w:w="3245"/>
+        <w:gridCol w:w="3099"/>
+      </w:tblGrid>
+      <w:tr>
+        <w:tc>
+          <w:tcPr>
+            <w:tcW w:w="0" w:type="auto"/>
+            <w:tcBorders>
+              <w:top w:val="single" w:sz="6" w:space="0" w:color="000000"/>
+              <w:left w:val="single" w:sz="6" w:space="0" w:color="000000"/>
+              <w:bottom w:val="single" w:sz="6" w:space="0" w:color="000000"/>
+              <w:right w:val="single" w:sz="6" w:space="0" w:color="000000"/>
+            </w:tcBorders>
+            <w:tcMar>
+              <w:top w:w="105" w:type="dxa"/>
+              <w:left w:w="105" w:type="dxa"/>
+              <w:bottom w:w="105" w:type="dxa"/>
+              <w:right w:w="105" w:type="dxa"/>
+            </w:tcMar>
+            <w:hideMark/>
+          </w:tcPr>
+          <w:p>
+            <w:pPr>
+              <w:pStyle w:val="NormalWeb"/>
+              <w:spacing w:before="0" w:beforeAutospacing="0" w:after="0" w:afterAutospacing="0" w:line="0" w:lineRule="atLeast"/>
+            </w:pPr>
+            <w:r>
+              <w:rPr>
+                <w:rFonts w:ascii="Arial" w:hAnsi="Arial" w:cs="Arial"/>
+                <w:b/>
+                <w:bCs/>
+                <w:color w:val="000000"/>
+                <w:sz w:val="23"/>
+                <w:szCs w:val="23"/>
+              </w:rPr>
+              <w:t>Solución</w:t>
+            </w:r>
+          </w:p>
+        </w:tc>
+        <w:tc>
+          <w:tcPr>
+            <w:tcW w:w="0" w:type="auto"/>
+            <w:tcBorders>
+              <w:top w:val="single" w:sz="6" w:space="0" w:color="000000"/>
+              <w:left w:val="single" w:sz="6" w:space="0" w:color="000000"/>
+              <w:bottom w:val="single" w:sz="6" w:space="0" w:color="000000"/>
+              <w:right w:val="single" w:sz="6" w:space="0" w:color="000000"/>
+            </w:tcBorders>
+            <w:tcMar>
+              <w:top w:w="105" w:type="dxa"/>
+              <w:left w:w="105" w:type="dxa"/>
+              <w:bottom w:w="105" w:type="dxa"/>
+              <w:right w:w="105" w:type="dxa"/>
+            </w:tcMar>
+            <w:hideMark/>
+          </w:tcPr>
+          <w:p>
+            <w:pPr>
+              <w:pStyle w:val="NormalWeb"/>
+              <w:spacing w:before="0" w:beforeAutospacing="0" w:after="0" w:afterAutospacing="0" w:line="0" w:lineRule="atLeast"/>
+            </w:pPr>
+            <w:r>
+              <w:rPr>
+                <w:rFonts w:ascii="Arial" w:hAnsi="Arial" w:cs="Arial"/>
+                <w:b/>
+                <w:bCs/>
+                <w:color w:val="000000"/>
+                <w:sz w:val="23"/>
+                <w:szCs w:val="23"/>
+              </w:rPr>
+              <w:t>Filtros con Strategy</w:t>
+            </w:r>
+          </w:p>
+        </w:tc>
+        <w:tc>
+          <w:tcPr>
+            <w:tcW w:w="0" w:type="auto"/>
+            <w:tcBorders>
+              <w:top w:val="single" w:sz="6" w:space="0" w:color="000000"/>
+              <w:left w:val="single" w:sz="6" w:space="0" w:color="000000"/>
+              <w:bottom w:val="single" w:sz="6" w:space="0" w:color="000000"/>
+              <w:right w:val="single" w:sz="6" w:space="0" w:color="000000"/>
+            </w:tcBorders>
+            <w:tcMar>
+              <w:top w:w="105" w:type="dxa"/>
+              <w:left w:w="105" w:type="dxa"/>
+              <w:bottom w:w="105" w:type="dxa"/>
+              <w:right w:w="105" w:type="dxa"/>
+            </w:tcMar>
+            <w:hideMark/>
+          </w:tcPr>
+          <w:p>
+            <w:pPr>
+              <w:pStyle w:val="NormalWeb"/>
+              <w:spacing w:before="0" w:beforeAutospacing="0" w:after="0" w:afterAutospacing="0" w:line="0" w:lineRule="atLeast"/>
+            </w:pPr>
+            <w:r>
+              <w:rPr>
+                <w:rFonts w:ascii="Arial" w:hAnsi="Arial" w:cs="Arial"/>
+                <w:b/>
+                <w:bCs/>
+                <w:color w:val="000000"/>
+                <w:sz w:val="23"/>
+                <w:szCs w:val="23"/>
+              </w:rPr>
+              <w:t>Filtros con Decorator</w:t>
+            </w:r>
+          </w:p>
+        </w:tc>
+      </w:tr>
+      <w:tr>
+        <w:tc>
+          <w:tcPr>
+            <w:tcW w:w="0" w:type="auto"/>
+            <w:tcBorders>
+              <w:top w:val="single" w:sz="6" w:space="0" w:color="000000"/>
+              <w:left w:val="single" w:sz="6" w:space="0" w:color="000000"/>
+              <w:bottom w:val="single" w:sz="6" w:space="0" w:color="000000"/>
+              <w:right w:val="single" w:sz="6" w:space="0" w:color="000000"/>
+            </w:tcBorders>
+            <w:tcMar>
+              <w:top w:w="105" w:type="dxa"/>
+              <w:left w:w="105" w:type="dxa"/>
+              <w:bottom w:w="105" w:type="dxa"/>
+              <w:right w:w="105" w:type="dxa"/>
+            </w:tcMar>
+            <w:hideMark/>
+          </w:tcPr>
+          <w:p>
+            <w:pPr>
+              <w:pStyle w:val="NormalWeb"/>
+              <w:spacing w:before="0" w:beforeAutospacing="0" w:after="0" w:afterAutospacing="0" w:line="0" w:lineRule="atLeast"/>
+            </w:pPr>
+            <w:r>
+              <w:rPr>
+                <w:rFonts w:ascii="Arial" w:hAnsi="Arial" w:cs="Arial"/>
+                <w:b/>
+                <w:bCs/>
+                <w:color w:val="000000"/>
+                <w:sz w:val="23"/>
+                <w:szCs w:val="23"/>
+              </w:rPr>
+              <w:t>Facilidad para agregar nuevos criterios de filtro</w:t>
+            </w:r>
+          </w:p>
+        </w:tc>
+        <w:tc>
+          <w:tcPr>
+            <w:tcW w:w="0" w:type="auto"/>
+            <w:tcBorders>
+              <w:top w:val="single" w:sz="6" w:space="0" w:color="000000"/>
+              <w:left w:val="single" w:sz="6" w:space="0" w:color="000000"/>
+              <w:bottom w:val="single" w:sz="6" w:space="0" w:color="000000"/>
+              <w:right w:val="single" w:sz="6" w:space="0" w:color="000000"/>
+            </w:tcBorders>
+            <w:tcMar>
+              <w:top w:w="105" w:type="dxa"/>
+              <w:left w:w="105" w:type="dxa"/>
+              <w:bottom w:w="105" w:type="dxa"/>
+              <w:right w:w="105" w:type="dxa"/>
+            </w:tcMar>
+            <w:hideMark/>
+          </w:tcPr>
+          <w:p>
+            <w:pPr>
+              <w:pStyle w:val="NormalWeb"/>
+              <w:spacing w:before="0" w:beforeAutospacing="0" w:after="0" w:afterAutospacing="0" w:line="0" w:lineRule="atLeast"/>
+            </w:pPr>
+            <w:r>
+              <w:rPr>
+                <w:rFonts w:ascii="Arial" w:hAnsi="Arial" w:cs="Arial"/>
+                <w:b/>
+                <w:bCs/>
+                <w:color w:val="000000"/>
+                <w:sz w:val="23"/>
+                <w:szCs w:val="23"/>
+              </w:rPr>
+              <w:t>Medio</w:t>
+            </w:r>
+            <w:r>
+              <w:rPr>
+                <w:rFonts w:ascii="Arial" w:hAnsi="Arial" w:cs="Arial"/>
+                <w:color w:val="000000"/>
+                <w:sz w:val="23"/>
+                <w:szCs w:val="23"/>
+              </w:rPr>
+              <w:t xml:space="preserve">, agregar nuevos filtros implica crear una clase nueva para ese filtro pero </w:t>
+            </w:r>
+            <w:r>
+              <w:rPr>
+                <w:rFonts w:ascii="Arial" w:hAnsi="Arial" w:cs="Arial"/>
+                <w:color w:val="000000"/>
+                <w:sz w:val="23"/>
+                <w:szCs w:val="23"/>
+              </w:rPr>
+              <w:t>además</w:t>
+            </w:r>
+            <w:r>
+              <w:rPr>
+                <w:rFonts w:ascii="Arial" w:hAnsi="Arial" w:cs="Arial"/>
+                <w:color w:val="000000"/>
+                <w:sz w:val="23"/>
+                <w:szCs w:val="23"/>
+              </w:rPr>
+              <w:t xml:space="preserve"> agregar al FiltroBase una </w:t>
+            </w:r>
+            <w:r>
+              <w:rPr>
+                <w:rFonts w:ascii="Arial" w:hAnsi="Arial" w:cs="Arial"/>
+                <w:color w:val="000000"/>
+                <w:sz w:val="23"/>
+                <w:szCs w:val="23"/>
+              </w:rPr>
+              <w:t>función</w:t>
+            </w:r>
+            <w:r>
+              <w:rPr>
+                <w:rFonts w:ascii="Arial" w:hAnsi="Arial" w:cs="Arial"/>
+                <w:color w:val="000000"/>
+                <w:sz w:val="23"/>
+                <w:szCs w:val="23"/>
+              </w:rPr>
+              <w:t xml:space="preserve"> para agregar el filtro a la lista de filtros a aplicar.</w:t>
+            </w:r>
+          </w:p>
+        </w:tc>
+        <w:tc>
+          <w:tcPr>
+            <w:tcW w:w="0" w:type="auto"/>
+            <w:tcBorders>
+              <w:top w:val="single" w:sz="6" w:space="0" w:color="000000"/>
+              <w:left w:val="single" w:sz="6" w:space="0" w:color="000000"/>
+              <w:bottom w:val="single" w:sz="6" w:space="0" w:color="000000"/>
+              <w:right w:val="single" w:sz="6" w:space="0" w:color="000000"/>
+            </w:tcBorders>
+            <w:tcMar>
+              <w:top w:w="105" w:type="dxa"/>
+              <w:left w:w="105" w:type="dxa"/>
+              <w:bottom w:w="105" w:type="dxa"/>
+              <w:right w:w="105" w:type="dxa"/>
+            </w:tcMar>
+            <w:hideMark/>
+          </w:tcPr>
+          <w:p>
+            <w:pPr>
+              <w:pStyle w:val="NormalWeb"/>
+              <w:spacing w:before="0" w:beforeAutospacing="0" w:after="0" w:afterAutospacing="0" w:line="0" w:lineRule="atLeast"/>
+            </w:pPr>
+            <w:r>
+              <w:rPr>
+                <w:rFonts w:ascii="Arial" w:hAnsi="Arial" w:cs="Arial"/>
+                <w:b/>
+                <w:bCs/>
+                <w:color w:val="000000"/>
+                <w:sz w:val="23"/>
+                <w:szCs w:val="23"/>
+              </w:rPr>
+              <w:t>Alta</w:t>
+            </w:r>
+            <w:r>
+              <w:rPr>
+                <w:rFonts w:ascii="Arial" w:hAnsi="Arial" w:cs="Arial"/>
+                <w:color w:val="000000"/>
+                <w:sz w:val="23"/>
+                <w:szCs w:val="23"/>
+              </w:rPr>
+              <w:t>, para agregar nuevos criterios en el peor de los casos será necesaria una nueva clase pero es posible dividir las responsabilidades de ese filtro en más de un “envoltorio” o sobre el objeto decorado</w:t>
+            </w:r>
+          </w:p>
+        </w:tc>
+      </w:tr>
+      <w:tr>
+        <w:tc>
+          <w:tcPr>
+            <w:tcW w:w="0" w:type="auto"/>
+            <w:tcBorders>
+              <w:top w:val="single" w:sz="6" w:space="0" w:color="000000"/>
+              <w:left w:val="single" w:sz="6" w:space="0" w:color="000000"/>
+              <w:bottom w:val="single" w:sz="6" w:space="0" w:color="000000"/>
+              <w:right w:val="single" w:sz="6" w:space="0" w:color="000000"/>
+            </w:tcBorders>
+            <w:tcMar>
+              <w:top w:w="105" w:type="dxa"/>
+              <w:left w:w="105" w:type="dxa"/>
+              <w:bottom w:w="105" w:type="dxa"/>
+              <w:right w:w="105" w:type="dxa"/>
+            </w:tcMar>
+            <w:hideMark/>
+          </w:tcPr>
+          <w:p>
+            <w:pPr>
+              <w:pStyle w:val="NormalWeb"/>
+              <w:spacing w:before="0" w:beforeAutospacing="0" w:after="0" w:afterAutospacing="0" w:line="0" w:lineRule="atLeast"/>
+            </w:pPr>
+            <w:r>
+              <w:rPr>
+                <w:rFonts w:ascii="Arial" w:hAnsi="Arial" w:cs="Arial"/>
+                <w:b/>
+                <w:bCs/>
+                <w:color w:val="000000"/>
+                <w:sz w:val="23"/>
+                <w:szCs w:val="23"/>
+              </w:rPr>
+              <w:t>Posibilidad de eliminar filtros dinámicamente</w:t>
+            </w:r>
+          </w:p>
+        </w:tc>
+        <w:tc>
+          <w:tcPr>
+            <w:tcW w:w="0" w:type="auto"/>
+            <w:tcBorders>
+              <w:top w:val="single" w:sz="6" w:space="0" w:color="000000"/>
+              <w:left w:val="single" w:sz="6" w:space="0" w:color="000000"/>
+              <w:bottom w:val="single" w:sz="6" w:space="0" w:color="000000"/>
+              <w:right w:val="single" w:sz="6" w:space="0" w:color="000000"/>
+            </w:tcBorders>
+            <w:tcMar>
+              <w:top w:w="105" w:type="dxa"/>
+              <w:left w:w="105" w:type="dxa"/>
+              <w:bottom w:w="105" w:type="dxa"/>
+              <w:right w:w="105" w:type="dxa"/>
+            </w:tcMar>
+            <w:hideMark/>
+          </w:tcPr>
+          <w:p>
+            <w:pPr>
+              <w:pStyle w:val="NormalWeb"/>
+              <w:spacing w:before="0" w:beforeAutospacing="0" w:after="0" w:afterAutospacing="0" w:line="0" w:lineRule="atLeast"/>
+            </w:pPr>
+            <w:r>
+              <w:rPr>
+                <w:rFonts w:ascii="Arial" w:hAnsi="Arial" w:cs="Arial"/>
+                <w:b/>
+                <w:bCs/>
+                <w:color w:val="000000"/>
+                <w:sz w:val="23"/>
+                <w:szCs w:val="23"/>
+              </w:rPr>
+              <w:t>Alta</w:t>
+            </w:r>
+            <w:r>
+              <w:rPr>
+                <w:rFonts w:ascii="Arial" w:hAnsi="Arial" w:cs="Arial"/>
+                <w:color w:val="000000"/>
+                <w:sz w:val="23"/>
+                <w:szCs w:val="23"/>
+              </w:rPr>
+              <w:t>, los filtros se encuentran en una lista de objetos, su agregado, eliminación y movimiento es muy simple.</w:t>
+            </w:r>
+          </w:p>
+        </w:tc>
+        <w:tc>
+          <w:tcPr>
+            <w:tcW w:w="0" w:type="auto"/>
+            <w:tcBorders>
+              <w:top w:val="single" w:sz="6" w:space="0" w:color="000000"/>
+              <w:left w:val="single" w:sz="6" w:space="0" w:color="000000"/>
+              <w:bottom w:val="single" w:sz="6" w:space="0" w:color="000000"/>
+              <w:right w:val="single" w:sz="6" w:space="0" w:color="000000"/>
+            </w:tcBorders>
+            <w:tcMar>
+              <w:top w:w="105" w:type="dxa"/>
+              <w:left w:w="105" w:type="dxa"/>
+              <w:bottom w:w="105" w:type="dxa"/>
+              <w:right w:w="105" w:type="dxa"/>
+            </w:tcMar>
+            <w:hideMark/>
+          </w:tcPr>
+          <w:p>
+            <w:pPr>
+              <w:pStyle w:val="NormalWeb"/>
+              <w:spacing w:before="0" w:beforeAutospacing="0" w:after="0" w:afterAutospacing="0" w:line="0" w:lineRule="atLeast"/>
+            </w:pPr>
+            <w:r>
+              <w:rPr>
+                <w:rFonts w:ascii="Arial" w:hAnsi="Arial" w:cs="Arial"/>
+                <w:b/>
+                <w:bCs/>
+                <w:color w:val="000000"/>
+                <w:sz w:val="23"/>
+                <w:szCs w:val="23"/>
+              </w:rPr>
+              <w:t>Media</w:t>
+            </w:r>
+            <w:r>
+              <w:rPr>
+                <w:rFonts w:ascii="Arial" w:hAnsi="Arial" w:cs="Arial"/>
+                <w:color w:val="000000"/>
+                <w:sz w:val="23"/>
+                <w:szCs w:val="23"/>
+              </w:rPr>
+              <w:t xml:space="preserve">, debido que para “desdecorar” necesitaríamos conocer el decorador que queremos quitar, salvo que defina un orden de </w:t>
+            </w:r>
+            <w:r>
+              <w:rPr>
+                <w:rFonts w:ascii="Arial" w:hAnsi="Arial" w:cs="Arial"/>
+                <w:color w:val="000000"/>
+                <w:sz w:val="23"/>
+                <w:szCs w:val="23"/>
+              </w:rPr>
+              <w:t>decoración</w:t>
+            </w:r>
+          </w:p>
+        </w:tc>
+      </w:tr>
+      <w:tr>
+        <w:tc>
+          <w:tcPr>
+            <w:tcW w:w="0" w:type="auto"/>
+            <w:tcBorders>
+              <w:top w:val="single" w:sz="6" w:space="0" w:color="000000"/>
+              <w:left w:val="single" w:sz="6" w:space="0" w:color="000000"/>
+              <w:bottom w:val="single" w:sz="6" w:space="0" w:color="000000"/>
+              <w:right w:val="single" w:sz="6" w:space="0" w:color="000000"/>
+            </w:tcBorders>
+            <w:tcMar>
+              <w:top w:w="105" w:type="dxa"/>
+              <w:left w:w="105" w:type="dxa"/>
+              <w:bottom w:w="105" w:type="dxa"/>
+              <w:right w:w="105" w:type="dxa"/>
+            </w:tcMar>
+            <w:hideMark/>
+          </w:tcPr>
+          <w:p>
+            <w:pPr>
+              <w:pStyle w:val="NormalWeb"/>
+              <w:spacing w:before="0" w:beforeAutospacing="0" w:after="0" w:afterAutospacing="0" w:line="0" w:lineRule="atLeast"/>
+            </w:pPr>
+            <w:r>
+              <w:rPr>
+                <w:rFonts w:ascii="Arial" w:hAnsi="Arial" w:cs="Arial"/>
+                <w:b/>
+                <w:bCs/>
+                <w:color w:val="000000"/>
+                <w:sz w:val="23"/>
+                <w:szCs w:val="23"/>
+              </w:rPr>
+              <w:t>Posibilidad de intercambiar el orden en que se aplican los filtros o el posterior manejo de resultados</w:t>
+            </w:r>
+          </w:p>
+        </w:tc>
+        <w:tc>
+          <w:tcPr>
+            <w:tcW w:w="0" w:type="auto"/>
+            <w:tcBorders>
+              <w:top w:val="single" w:sz="6" w:space="0" w:color="000000"/>
+              <w:left w:val="single" w:sz="6" w:space="0" w:color="000000"/>
+              <w:bottom w:val="single" w:sz="6" w:space="0" w:color="000000"/>
+              <w:right w:val="single" w:sz="6" w:space="0" w:color="000000"/>
+            </w:tcBorders>
+            <w:tcMar>
+              <w:top w:w="105" w:type="dxa"/>
+              <w:left w:w="105" w:type="dxa"/>
+              <w:bottom w:w="105" w:type="dxa"/>
+              <w:right w:w="105" w:type="dxa"/>
+            </w:tcMar>
+            <w:hideMark/>
+          </w:tcPr>
+          <w:p>
+            <w:pPr>
+              <w:pStyle w:val="NormalWeb"/>
+              <w:spacing w:before="0" w:beforeAutospacing="0" w:after="0" w:afterAutospacing="0"/>
+            </w:pPr>
+            <w:r>
+              <w:rPr>
+                <w:rFonts w:ascii="Arial" w:hAnsi="Arial" w:cs="Arial"/>
+                <w:b/>
+                <w:bCs/>
+                <w:color w:val="000000"/>
+                <w:sz w:val="23"/>
+                <w:szCs w:val="23"/>
+              </w:rPr>
+              <w:t>Alta</w:t>
+            </w:r>
+            <w:r>
+              <w:rPr>
+                <w:rFonts w:ascii="Arial" w:hAnsi="Arial" w:cs="Arial"/>
+                <w:color w:val="000000"/>
+                <w:sz w:val="23"/>
+                <w:szCs w:val="23"/>
+              </w:rPr>
+              <w:t xml:space="preserve">, los filtros se encuentran en una lista, su movimiento es muy simple al igual que el manejo de los resultados que solo puede aceptar una </w:t>
+            </w:r>
+            <w:r>
+              <w:rPr>
+                <w:rFonts w:ascii="Arial" w:hAnsi="Arial" w:cs="Arial"/>
+                <w:color w:val="000000"/>
+                <w:sz w:val="23"/>
+                <w:szCs w:val="23"/>
+              </w:rPr>
+              <w:t>pos condición</w:t>
+            </w:r>
+          </w:p>
+          <w:p>
+            <w:pPr>
+              <w:spacing w:line="0" w:lineRule="atLeast"/>
+            </w:pPr>
+          </w:p>
+        </w:tc>
+        <w:tc>
+          <w:tcPr>
+            <w:tcW w:w="0" w:type="auto"/>
+            <w:tcBorders>
+              <w:top w:val="single" w:sz="6" w:space="0" w:color="000000"/>
+              <w:left w:val="single" w:sz="6" w:space="0" w:color="000000"/>
+              <w:bottom w:val="single" w:sz="6" w:space="0" w:color="000000"/>
+              <w:right w:val="single" w:sz="6" w:space="0" w:color="000000"/>
+            </w:tcBorders>
+            <w:tcMar>
+              <w:top w:w="105" w:type="dxa"/>
+              <w:left w:w="105" w:type="dxa"/>
+              <w:bottom w:w="105" w:type="dxa"/>
+              <w:right w:w="105" w:type="dxa"/>
+            </w:tcMar>
+            <w:hideMark/>
+          </w:tcPr>
+          <w:p>
+            <w:pPr>
+              <w:pStyle w:val="NormalWeb"/>
+              <w:spacing w:before="0" w:beforeAutospacing="0" w:after="0" w:afterAutospacing="0" w:line="0" w:lineRule="atLeast"/>
+            </w:pPr>
+            <w:r>
+              <w:rPr>
+                <w:rFonts w:ascii="Arial" w:hAnsi="Arial" w:cs="Arial"/>
+                <w:b/>
+                <w:bCs/>
+                <w:color w:val="000000"/>
+                <w:sz w:val="23"/>
+                <w:szCs w:val="23"/>
+              </w:rPr>
+              <w:t>Baja</w:t>
+            </w:r>
+            <w:r>
+              <w:rPr>
+                <w:rFonts w:ascii="Arial" w:hAnsi="Arial" w:cs="Arial"/>
+                <w:color w:val="000000"/>
+                <w:sz w:val="23"/>
+                <w:szCs w:val="23"/>
+              </w:rPr>
+              <w:t>, el decorado de un objeto por medio del Decorator se hace por encadenamiento de responsabilidades, esto complica la eliminación de estas sin romper dicho encadenamiento.</w:t>
+            </w:r>
+          </w:p>
+        </w:tc>
+      </w:tr>
+      <w:tr>
+        <w:tc>
+          <w:tcPr>
+            <w:tcW w:w="0" w:type="auto"/>
+            <w:tcBorders>
+              <w:top w:val="single" w:sz="6" w:space="0" w:color="000000"/>
+              <w:left w:val="single" w:sz="6" w:space="0" w:color="000000"/>
+              <w:bottom w:val="single" w:sz="6" w:space="0" w:color="000000"/>
+              <w:right w:val="single" w:sz="6" w:space="0" w:color="000000"/>
+            </w:tcBorders>
+            <w:tcMar>
+              <w:top w:w="105" w:type="dxa"/>
+              <w:left w:w="105" w:type="dxa"/>
+              <w:bottom w:w="105" w:type="dxa"/>
+              <w:right w:w="105" w:type="dxa"/>
+            </w:tcMar>
+            <w:hideMark/>
+          </w:tcPr>
+          <w:p>
+            <w:pPr>
+              <w:pStyle w:val="NormalWeb"/>
+              <w:spacing w:before="0" w:beforeAutospacing="0" w:after="0" w:afterAutospacing="0"/>
+            </w:pPr>
+            <w:r>
+              <w:rPr>
+                <w:rFonts w:ascii="Arial" w:hAnsi="Arial" w:cs="Arial"/>
+                <w:b/>
+                <w:bCs/>
+                <w:color w:val="000000"/>
+                <w:sz w:val="23"/>
+                <w:szCs w:val="23"/>
+              </w:rPr>
+              <w:t>Simplicidad</w:t>
+            </w:r>
+          </w:p>
+          <w:p>
+            <w:pPr>
+              <w:spacing w:line="0" w:lineRule="atLeast"/>
+            </w:pPr>
+          </w:p>
+        </w:tc>
+        <w:tc>
+          <w:tcPr>
+            <w:tcW w:w="0" w:type="auto"/>
+            <w:tcBorders>
+              <w:top w:val="single" w:sz="6" w:space="0" w:color="000000"/>
+              <w:left w:val="single" w:sz="6" w:space="0" w:color="000000"/>
+              <w:bottom w:val="single" w:sz="6" w:space="0" w:color="000000"/>
+              <w:right w:val="single" w:sz="6" w:space="0" w:color="000000"/>
+            </w:tcBorders>
+            <w:tcMar>
+              <w:top w:w="105" w:type="dxa"/>
+              <w:left w:w="105" w:type="dxa"/>
+              <w:bottom w:w="105" w:type="dxa"/>
+              <w:right w:w="105" w:type="dxa"/>
+            </w:tcMar>
+            <w:hideMark/>
+          </w:tcPr>
+          <w:p>
+            <w:pPr>
+              <w:pStyle w:val="NormalWeb"/>
+              <w:spacing w:before="0" w:beforeAutospacing="0" w:after="0" w:afterAutospacing="0" w:line="0" w:lineRule="atLeast"/>
+            </w:pPr>
+            <w:r>
+              <w:rPr>
+                <w:rFonts w:ascii="Arial" w:hAnsi="Arial" w:cs="Arial"/>
+                <w:b/>
+                <w:bCs/>
+                <w:color w:val="000000"/>
+                <w:sz w:val="23"/>
+                <w:szCs w:val="23"/>
+              </w:rPr>
+              <w:t>Media</w:t>
+            </w:r>
+            <w:r>
+              <w:rPr>
+                <w:rFonts w:ascii="Arial" w:hAnsi="Arial" w:cs="Arial"/>
+                <w:color w:val="000000"/>
+                <w:sz w:val="23"/>
+                <w:szCs w:val="23"/>
+              </w:rPr>
+              <w:t>, las estrategias generan muchos objetos que aplican diferentes estrategias o incluso una misma con diferente implementación, si bien su organización es simple su cantidad puede ser confusa.</w:t>
+            </w:r>
+          </w:p>
+        </w:tc>
+        <w:tc>
+          <w:tcPr>
+            <w:tcW w:w="0" w:type="auto"/>
+            <w:tcBorders>
+              <w:top w:val="single" w:sz="6" w:space="0" w:color="000000"/>
+              <w:left w:val="single" w:sz="6" w:space="0" w:color="000000"/>
+              <w:bottom w:val="single" w:sz="6" w:space="0" w:color="000000"/>
+              <w:right w:val="single" w:sz="6" w:space="0" w:color="000000"/>
+            </w:tcBorders>
+            <w:tcMar>
+              <w:top w:w="105" w:type="dxa"/>
+              <w:left w:w="105" w:type="dxa"/>
+              <w:bottom w:w="105" w:type="dxa"/>
+              <w:right w:w="105" w:type="dxa"/>
+            </w:tcMar>
+            <w:hideMark/>
+          </w:tcPr>
+          <w:p>
+            <w:pPr>
+              <w:pStyle w:val="NormalWeb"/>
+              <w:spacing w:before="0" w:beforeAutospacing="0" w:after="0" w:afterAutospacing="0" w:line="0" w:lineRule="atLeast"/>
+            </w:pPr>
+            <w:r>
+              <w:rPr>
+                <w:rFonts w:ascii="Arial" w:hAnsi="Arial" w:cs="Arial"/>
+                <w:b/>
+                <w:bCs/>
+                <w:color w:val="000000"/>
+                <w:sz w:val="23"/>
+                <w:szCs w:val="23"/>
+              </w:rPr>
+              <w:t>Baja</w:t>
+            </w:r>
+            <w:r>
+              <w:rPr>
+                <w:rFonts w:ascii="Arial" w:hAnsi="Arial" w:cs="Arial"/>
+                <w:color w:val="000000"/>
+                <w:sz w:val="23"/>
+                <w:szCs w:val="23"/>
+              </w:rPr>
+              <w:t xml:space="preserve">, Un diseño que usa el patrón Decorator suele dar como resultado sistemas formados por muchos objetos pequeños muy parecidos esto los hace difícil de entender </w:t>
+            </w:r>
+          </w:p>
+        </w:tc>
+      </w:tr>
+      <w:tr>
+        <w:tc>
+          <w:tcPr>
+            <w:tcW w:w="0" w:type="auto"/>
+            <w:tcBorders>
+              <w:top w:val="single" w:sz="6" w:space="0" w:color="000000"/>
+              <w:left w:val="single" w:sz="6" w:space="0" w:color="000000"/>
+              <w:bottom w:val="single" w:sz="6" w:space="0" w:color="000000"/>
+              <w:right w:val="single" w:sz="6" w:space="0" w:color="000000"/>
+            </w:tcBorders>
+            <w:tcMar>
+              <w:top w:w="105" w:type="dxa"/>
+              <w:left w:w="105" w:type="dxa"/>
+              <w:bottom w:w="105" w:type="dxa"/>
+              <w:right w:w="105" w:type="dxa"/>
+            </w:tcMar>
+            <w:hideMark/>
+          </w:tcPr>
+          <w:p>
+            <w:pPr>
+              <w:pStyle w:val="NormalWeb"/>
+              <w:spacing w:before="0" w:beforeAutospacing="0" w:after="0" w:afterAutospacing="0" w:line="0" w:lineRule="atLeast"/>
+            </w:pPr>
+            <w:r>
+              <w:rPr>
+                <w:rFonts w:ascii="Arial" w:hAnsi="Arial" w:cs="Arial"/>
+                <w:b/>
+                <w:bCs/>
+                <w:color w:val="000000"/>
+                <w:sz w:val="23"/>
+                <w:szCs w:val="23"/>
+              </w:rPr>
+              <w:t>Cohesión o cuántos objetivos resuelve el componente desarrollado</w:t>
+            </w:r>
+          </w:p>
+        </w:tc>
+        <w:tc>
+          <w:tcPr>
+            <w:tcW w:w="0" w:type="auto"/>
+            <w:tcBorders>
+              <w:top w:val="single" w:sz="6" w:space="0" w:color="000000"/>
+              <w:left w:val="single" w:sz="6" w:space="0" w:color="000000"/>
+              <w:bottom w:val="single" w:sz="6" w:space="0" w:color="000000"/>
+              <w:right w:val="single" w:sz="6" w:space="0" w:color="000000"/>
+            </w:tcBorders>
+            <w:tcMar>
+              <w:top w:w="105" w:type="dxa"/>
+              <w:left w:w="105" w:type="dxa"/>
+              <w:bottom w:w="105" w:type="dxa"/>
+              <w:right w:w="105" w:type="dxa"/>
+            </w:tcMar>
+            <w:hideMark/>
+          </w:tcPr>
+          <w:p>
+            <w:pPr>
+              <w:pStyle w:val="NormalWeb"/>
+              <w:spacing w:before="0" w:beforeAutospacing="0" w:after="0" w:afterAutospacing="0" w:line="0" w:lineRule="atLeast"/>
+            </w:pPr>
+            <w:r>
+              <w:rPr>
+                <w:rFonts w:ascii="Arial" w:hAnsi="Arial" w:cs="Arial"/>
+                <w:b/>
+                <w:bCs/>
+                <w:color w:val="000000"/>
+                <w:sz w:val="23"/>
+                <w:szCs w:val="23"/>
+              </w:rPr>
+              <w:t>Media</w:t>
+            </w:r>
+            <w:r>
+              <w:rPr>
+                <w:rFonts w:ascii="Arial" w:hAnsi="Arial" w:cs="Arial"/>
+                <w:color w:val="000000"/>
+                <w:sz w:val="23"/>
+                <w:szCs w:val="23"/>
+              </w:rPr>
+              <w:t xml:space="preserve">, si bien la cohesión de las diferentes estrategias es alta la clase base asume la responsabilidad del manejo y </w:t>
+            </w:r>
+            <w:r>
+              <w:rPr>
+                <w:rFonts w:ascii="Arial" w:hAnsi="Arial" w:cs="Arial"/>
+                <w:color w:val="000000"/>
+                <w:sz w:val="23"/>
+                <w:szCs w:val="23"/>
+              </w:rPr>
+              <w:t>aplicación</w:t>
+            </w:r>
+            <w:r>
+              <w:rPr>
+                <w:rFonts w:ascii="Arial" w:hAnsi="Arial" w:cs="Arial"/>
+                <w:color w:val="000000"/>
+                <w:sz w:val="23"/>
+                <w:szCs w:val="23"/>
+              </w:rPr>
+              <w:t xml:space="preserve"> de estas </w:t>
+            </w:r>
+          </w:p>
+        </w:tc>
+        <w:tc>
+          <w:tcPr>
+            <w:tcW w:w="0" w:type="auto"/>
+            <w:tcBorders>
+              <w:top w:val="single" w:sz="6" w:space="0" w:color="000000"/>
+              <w:left w:val="single" w:sz="6" w:space="0" w:color="000000"/>
+              <w:bottom w:val="single" w:sz="6" w:space="0" w:color="000000"/>
+              <w:right w:val="single" w:sz="6" w:space="0" w:color="000000"/>
+            </w:tcBorders>
+            <w:tcMar>
+              <w:top w:w="105" w:type="dxa"/>
+              <w:left w:w="105" w:type="dxa"/>
+              <w:bottom w:w="105" w:type="dxa"/>
+              <w:right w:w="105" w:type="dxa"/>
+            </w:tcMar>
+            <w:hideMark/>
+          </w:tcPr>
+          <w:p>
+            <w:pPr>
+              <w:pStyle w:val="NormalWeb"/>
+              <w:spacing w:before="0" w:beforeAutospacing="0" w:after="0" w:afterAutospacing="0" w:line="0" w:lineRule="atLeast"/>
+            </w:pPr>
+            <w:r>
+              <w:rPr>
+                <w:rFonts w:ascii="Arial" w:hAnsi="Arial" w:cs="Arial"/>
+                <w:b/>
+                <w:bCs/>
+                <w:color w:val="000000"/>
+                <w:sz w:val="23"/>
+                <w:szCs w:val="23"/>
+              </w:rPr>
+              <w:t>Alta</w:t>
+            </w:r>
+            <w:r>
+              <w:rPr>
+                <w:rFonts w:ascii="Arial" w:hAnsi="Arial" w:cs="Arial"/>
+                <w:color w:val="000000"/>
+                <w:sz w:val="23"/>
+                <w:szCs w:val="23"/>
+              </w:rPr>
+              <w:t>, al estar divididas las responsabilidades del objeto en los “envoltorios” el nivel de cohesión es alta.</w:t>
+            </w:r>
+          </w:p>
+        </w:tc>
+      </w:tr>
+      <w:tr>
+        <w:tc>
+          <w:tcPr>
+            <w:tcW w:w="0" w:type="auto"/>
+            <w:tcBorders>
+              <w:top w:val="single" w:sz="6" w:space="0" w:color="000000"/>
+              <w:left w:val="single" w:sz="6" w:space="0" w:color="000000"/>
+              <w:bottom w:val="single" w:sz="6" w:space="0" w:color="000000"/>
+              <w:right w:val="single" w:sz="6" w:space="0" w:color="000000"/>
+            </w:tcBorders>
+            <w:tcMar>
+              <w:top w:w="105" w:type="dxa"/>
+              <w:left w:w="105" w:type="dxa"/>
+              <w:bottom w:w="105" w:type="dxa"/>
+              <w:right w:w="105" w:type="dxa"/>
+            </w:tcMar>
+            <w:hideMark/>
+          </w:tcPr>
+          <w:p>
+            <w:pPr>
+              <w:pStyle w:val="NormalWeb"/>
+              <w:spacing w:before="0" w:beforeAutospacing="0" w:after="0" w:afterAutospacing="0" w:line="0" w:lineRule="atLeast"/>
+            </w:pPr>
+            <w:r>
+              <w:rPr>
+                <w:rFonts w:ascii="Arial" w:hAnsi="Arial" w:cs="Arial"/>
+                <w:b/>
+                <w:bCs/>
+                <w:color w:val="000000"/>
+                <w:sz w:val="23"/>
+                <w:szCs w:val="23"/>
+              </w:rPr>
+              <w:t>Mantenibilidad</w:t>
+            </w:r>
+          </w:p>
+        </w:tc>
+        <w:tc>
+          <w:tcPr>
+            <w:tcW w:w="0" w:type="auto"/>
+            <w:tcBorders>
+              <w:top w:val="single" w:sz="6" w:space="0" w:color="000000"/>
+              <w:left w:val="single" w:sz="6" w:space="0" w:color="000000"/>
+              <w:bottom w:val="single" w:sz="6" w:space="0" w:color="000000"/>
+              <w:right w:val="single" w:sz="6" w:space="0" w:color="000000"/>
+            </w:tcBorders>
+            <w:tcMar>
+              <w:top w:w="105" w:type="dxa"/>
+              <w:left w:w="105" w:type="dxa"/>
+              <w:bottom w:w="105" w:type="dxa"/>
+              <w:right w:w="105" w:type="dxa"/>
+            </w:tcMar>
+            <w:hideMark/>
+          </w:tcPr>
+          <w:p>
+            <w:pPr>
+              <w:pStyle w:val="NormalWeb"/>
+              <w:spacing w:before="0" w:beforeAutospacing="0" w:after="0" w:afterAutospacing="0" w:line="0" w:lineRule="atLeast"/>
+            </w:pPr>
+            <w:r>
+              <w:rPr>
+                <w:rFonts w:ascii="Arial" w:hAnsi="Arial" w:cs="Arial"/>
+                <w:b/>
+                <w:bCs/>
+                <w:color w:val="000000"/>
+                <w:sz w:val="23"/>
+                <w:szCs w:val="23"/>
+              </w:rPr>
+              <w:t>Alta</w:t>
+            </w:r>
+            <w:r>
+              <w:rPr>
+                <w:rFonts w:ascii="Arial" w:hAnsi="Arial" w:cs="Arial"/>
+                <w:color w:val="000000"/>
+                <w:sz w:val="23"/>
+                <w:szCs w:val="23"/>
+              </w:rPr>
+              <w:t xml:space="preserve">, al estar las estrategias implementadas independientemente entre sí no son comunes los errores entre sus interacciones y por lo tanto es más </w:t>
+            </w:r>
+            <w:r>
+              <w:rPr>
+                <w:rFonts w:ascii="Arial" w:hAnsi="Arial" w:cs="Arial"/>
+                <w:color w:val="000000"/>
+                <w:sz w:val="23"/>
+                <w:szCs w:val="23"/>
+              </w:rPr>
+              <w:t>fácil</w:t>
+            </w:r>
+            <w:r>
+              <w:rPr>
+                <w:rFonts w:ascii="Arial" w:hAnsi="Arial" w:cs="Arial"/>
+                <w:color w:val="000000"/>
+                <w:sz w:val="23"/>
+                <w:szCs w:val="23"/>
+              </w:rPr>
+              <w:t xml:space="preserve"> de mantener</w:t>
+            </w:r>
+          </w:p>
+        </w:tc>
+        <w:tc>
+          <w:tcPr>
+            <w:tcW w:w="0" w:type="auto"/>
+            <w:tcBorders>
+              <w:top w:val="single" w:sz="6" w:space="0" w:color="000000"/>
+              <w:left w:val="single" w:sz="6" w:space="0" w:color="000000"/>
+              <w:bottom w:val="single" w:sz="6" w:space="0" w:color="000000"/>
+              <w:right w:val="single" w:sz="6" w:space="0" w:color="000000"/>
+            </w:tcBorders>
+            <w:tcMar>
+              <w:top w:w="105" w:type="dxa"/>
+              <w:left w:w="105" w:type="dxa"/>
+              <w:bottom w:w="105" w:type="dxa"/>
+              <w:right w:w="105" w:type="dxa"/>
+            </w:tcMar>
+            <w:hideMark/>
+          </w:tcPr>
+          <w:p>
+            <w:pPr>
+              <w:pStyle w:val="NormalWeb"/>
+              <w:spacing w:before="0" w:beforeAutospacing="0" w:after="0" w:afterAutospacing="0" w:line="0" w:lineRule="atLeast"/>
+            </w:pPr>
+            <w:r>
+              <w:rPr>
+                <w:rFonts w:ascii="Arial" w:hAnsi="Arial" w:cs="Arial"/>
+                <w:b/>
+                <w:bCs/>
+                <w:color w:val="000000"/>
+                <w:sz w:val="23"/>
+                <w:szCs w:val="23"/>
+              </w:rPr>
+              <w:t>Baja</w:t>
+            </w:r>
+            <w:r>
+              <w:rPr>
+                <w:rFonts w:ascii="Arial" w:hAnsi="Arial" w:cs="Arial"/>
+                <w:color w:val="000000"/>
+                <w:sz w:val="23"/>
+                <w:szCs w:val="23"/>
+              </w:rPr>
+              <w:t xml:space="preserve">, Al estar presentes muchos objetivos pequeños muy parecidos que difieren en la forma en que </w:t>
+            </w:r>
+            <w:r>
+              <w:rPr>
+                <w:rFonts w:ascii="Arial" w:hAnsi="Arial" w:cs="Arial"/>
+                <w:color w:val="000000"/>
+                <w:sz w:val="23"/>
+                <w:szCs w:val="23"/>
+              </w:rPr>
+              <w:t>están</w:t>
+            </w:r>
+            <w:r>
+              <w:rPr>
+                <w:rFonts w:ascii="Arial" w:hAnsi="Arial" w:cs="Arial"/>
+                <w:color w:val="000000"/>
+                <w:sz w:val="23"/>
+                <w:szCs w:val="23"/>
+              </w:rPr>
+              <w:t xml:space="preserve"> conectados su depurado puede ser complicado</w:t>
+            </w:r>
+          </w:p>
+        </w:tc>
+      </w:tr>
+    </w:tbl>
+    <w:p>
+      <w:pPr>
+        <w:rPr>
+          <w:rFonts w:ascii="Calibri" w:hAnsi="Calibri"/>
+          <w:sz w:val="32"/>
+        </w:rPr>
+      </w:pPr>
       <w:bookmarkStart w:id="0" w:name="_GoBack"/>
       <w:bookmarkEnd w:id="0"/>
     </w:p>
@@ -937,6 +1983,7 @@
     <w:lsdException w:name="Subtitle" w:qFormat="1"/>
     <w:lsdException w:name="Strong" w:qFormat="1"/>
     <w:lsdException w:name="Emphasis" w:qFormat="1"/>
+    <w:lsdException w:name="Normal (Web)" w:uiPriority="99"/>
     <w:lsdException w:name="Placeholder Text" w:semiHidden="1" w:uiPriority="99"/>
     <w:lsdException w:name="No Spacing" w:uiPriority="1" w:qFormat="1"/>
     <w:lsdException w:name="Light Shading" w:uiPriority="60"/>
@@ -1122,6 +2169,16 @@
       <w:lang w:val="es-ES" w:eastAsia="es-ES"/>
     </w:rPr>
   </w:style>
+  <w:style w:type="paragraph" w:styleId="NormalWeb">
+    <w:name w:val="Normal (Web)"/>
+    <w:basedOn w:val="Normal"/>
+    <w:uiPriority w:val="99"/>
+    <w:unhideWhenUsed/>
+    <w:rsid w:val="003D4D29"/>
+    <w:pPr>
+      <w:spacing w:before="100" w:beforeAutospacing="1" w:after="100" w:afterAutospacing="1"/>
+    </w:pPr>
+  </w:style>
 </w:styles>
 </file>
 
@@ -1152,6 +2209,7 @@
     <w:lsdException w:name="Subtitle" w:qFormat="1"/>
     <w:lsdException w:name="Strong" w:qFormat="1"/>
     <w:lsdException w:name="Emphasis" w:qFormat="1"/>
+    <w:lsdException w:name="Normal (Web)" w:uiPriority="99"/>
     <w:lsdException w:name="Placeholder Text" w:semiHidden="1" w:uiPriority="99"/>
     <w:lsdException w:name="No Spacing" w:uiPriority="1" w:qFormat="1"/>
     <w:lsdException w:name="Light Shading" w:uiPriority="60"/>
@@ -1336,6 +2394,16 @@
       <w:szCs w:val="16"/>
       <w:lang w:val="es-ES" w:eastAsia="es-ES"/>
     </w:rPr>
+  </w:style>
+  <w:style w:type="paragraph" w:styleId="NormalWeb">
+    <w:name w:val="Normal (Web)"/>
+    <w:basedOn w:val="Normal"/>
+    <w:uiPriority w:val="99"/>
+    <w:unhideWhenUsed/>
+    <w:rsid w:val="003D4D29"/>
+    <w:pPr>
+      <w:spacing w:before="100" w:beforeAutospacing="1" w:after="100" w:afterAutospacing="1"/>
+    </w:pPr>
   </w:style>
 </w:styles>
 </file>
@@ -1630,7 +2698,7 @@
 </file>
 
 <file path=customXml/itemProps1.xml><?xml version="1.0" encoding="utf-8"?>
-<ds:datastoreItem xmlns:ds="http://schemas.openxmlformats.org/officeDocument/2006/customXml" ds:itemID="{4481CB6D-536C-422F-B67C-3715AD798939}">
+<ds:datastoreItem xmlns:ds="http://schemas.openxmlformats.org/officeDocument/2006/customXml" ds:itemID="{6A6082BA-3375-4AB6-B536-D6938B74F709}">
   <ds:schemaRefs>
     <ds:schemaRef ds:uri="http://schemas.openxmlformats.org/officeDocument/2006/bibliography"/>
   </ds:schemaRefs>

</xml_diff>